<commit_message>
fix generate annex protocol
</commit_message>
<xml_diff>
--- a/src/main/resources/Приложение к протоколу ГЭК о защите-template.docx
+++ b/src/main/resources/Приложение к протоколу ГЭК о защите-template.docx
@@ -1269,6 +1269,16 @@
         </w:rPr>
         <w:t>3. _____________________________________________________________________</w:t>
       </w:r>
+      <w:r>
+        <w:rPr>
+          <w:rFonts w:ascii="Arial" w:eastAsia="Arial Unicode MS" w:hAnsi="Arial" w:cs="Arial"/>
+          <w:color w:val="000000"/>
+          <w:sz w:val="24"/>
+          <w:szCs w:val="24"/>
+          <w:lang w:eastAsia="ru-RU"/>
+        </w:rPr>
+        <w:t>_</w:t>
+      </w:r>
     </w:p>
     <w:p>
       <w:pPr>
@@ -1409,36 +1419,6 @@
         </w:rPr>
         <w:t>5. ______________________________________________________________________</w:t>
       </w:r>
-    </w:p>
-    <w:p>
-      <w:pPr>
-        <w:tabs>
-          <w:tab w:val="left" w:pos="916"/>
-          <w:tab w:val="left" w:pos="1832"/>
-          <w:tab w:val="left" w:pos="2748"/>
-          <w:tab w:val="left" w:pos="3664"/>
-          <w:tab w:val="left" w:pos="4580"/>
-          <w:tab w:val="left" w:pos="5496"/>
-          <w:tab w:val="left" w:pos="6412"/>
-          <w:tab w:val="left" w:pos="7328"/>
-          <w:tab w:val="left" w:pos="8244"/>
-          <w:tab w:val="left" w:pos="9160"/>
-          <w:tab w:val="left" w:pos="10076"/>
-          <w:tab w:val="left" w:pos="10992"/>
-          <w:tab w:val="left" w:pos="11908"/>
-          <w:tab w:val="left" w:pos="12824"/>
-          <w:tab w:val="left" w:pos="13740"/>
-          <w:tab w:val="left" w:pos="14656"/>
-        </w:tabs>
-        <w:spacing w:after="0" w:line="240" w:lineRule="auto"/>
-        <w:rPr>
-          <w:rFonts w:ascii="Arial" w:eastAsia="Arial Unicode MS" w:hAnsi="Arial" w:cs="Arial"/>
-          <w:color w:val="000000"/>
-          <w:sz w:val="24"/>
-          <w:szCs w:val="24"/>
-          <w:lang w:eastAsia="ru-RU"/>
-        </w:rPr>
-      </w:pPr>
     </w:p>
     <w:p>
       <w:pPr>
@@ -2196,8 +2176,8 @@
         <w:rPr>
           <w:rFonts w:ascii="Arial" w:eastAsia="Arial Unicode MS" w:hAnsi="Arial" w:cs="Arial"/>
           <w:color w:val="000000"/>
-          <w:sz w:val="20"/>
-          <w:szCs w:val="20"/>
+          <w:sz w:val="16"/>
+          <w:szCs w:val="16"/>
           <w:lang w:eastAsia="ru-RU"/>
         </w:rPr>
       </w:pPr>
@@ -2381,19 +2361,6 @@
         </w:rPr>
         <w:tab/>
       </w:r>
-    </w:p>
-    <w:p>
-      <w:pPr>
-        <w:spacing w:after="0" w:line="240" w:lineRule="auto"/>
-        <w:rPr>
-          <w:rFonts w:ascii="Arial" w:eastAsia="Times New Roman" w:hAnsi="Arial" w:cs="Arial"/>
-          <w:i/>
-          <w:color w:val="000000"/>
-          <w:sz w:val="16"/>
-          <w:szCs w:val="16"/>
-          <w:lang w:eastAsia="ru-RU"/>
-        </w:rPr>
-      </w:pPr>
     </w:p>
     <w:sectPr>
       <w:pgSz w:w="11906" w:h="16838"/>

</xml_diff>